<commit_message>
Completion of Project 6
</commit_message>
<xml_diff>
--- a/project6/reports/Downing_William_P6.docx
+++ b/project6/reports/Downing_William_P6.docx
@@ -115,51 +115,27 @@
         <w:t xml:space="preserve">o begin this analysis of spatial autocorrelation, it was necessary to generate a set of links for contiguous counties. Fortunately, this is quite easy with the aid of the poly2nb function. This function establishes neighbors from polygons under two different boundary conditions, queen and rook. The queen neighborhood is defined as at least one shared boundary while the rook neighborhood is defined as having more than one shared boundary. This indicates that the queen boundaries will always have more connections. These neighborhoods can be seen in </w:t>
       </w:r>
       <w:r>
-        <w:rPr>
-          <w:b/>
-        </w:rPr>
         <w:fldChar w:fldCharType="begin"/>
       </w:r>
       <w:r>
-        <w:rPr>
-          <w:b/>
-        </w:rPr>
         <w:instrText xml:space="preserve"> REF _Ref23861009 \h </w:instrText>
       </w:r>
       <w:r>
-        <w:rPr>
-          <w:b/>
-        </w:rPr>
-      </w:r>
-      <w:r>
-        <w:rPr>
-          <w:b/>
-        </w:rPr>
         <w:instrText xml:space="preserve"> \* MERGEFORMAT </w:instrText>
       </w:r>
       <w:r>
-        <w:rPr>
-          <w:b/>
-        </w:rPr>
         <w:fldChar w:fldCharType="separate"/>
       </w:r>
       <w:r>
-        <w:rPr>
-          <w:b/>
-        </w:rPr>
         <w:t xml:space="preserve">Figure </w:t>
       </w:r>
       <w:r>
         <w:rPr>
-          <w:b/>
           <w:noProof/>
         </w:rPr>
         <w:t>1</w:t>
       </w:r>
       <w:r>
-        <w:rPr>
-          <w:b/>
-        </w:rPr>
         <w:fldChar w:fldCharType="end"/>
       </w:r>
       <w:r>
@@ -183,22 +159,23 @@
         <mc:AlternateContent>
           <mc:Choice Requires="wps">
             <w:drawing>
-              <wp:anchor distT="0" distB="0" distL="114300" distR="114300" simplePos="0" relativeHeight="251660288" behindDoc="1" locked="0" layoutInCell="1" allowOverlap="1" wp14:anchorId="38A62AB9" wp14:editId="59C1BEB7">
+              <wp:anchor distT="0" distB="0" distL="114300" distR="114300" simplePos="0" relativeHeight="251660288" behindDoc="1" locked="0" layoutInCell="1" allowOverlap="1" wp14:anchorId="48EC1936" wp14:editId="24901572">
                 <wp:simplePos x="0" y="0"/>
                 <wp:positionH relativeFrom="column">
                   <wp:posOffset>3200400</wp:posOffset>
                 </wp:positionH>
-                <wp:positionV relativeFrom="paragraph">
-                  <wp:posOffset>2796540</wp:posOffset>
+                <wp:positionV relativeFrom="page">
+                  <wp:posOffset>7124700</wp:posOffset>
                 </wp:positionV>
-                <wp:extent cx="2743200" cy="635"/>
+                <wp:extent cx="2743200" cy="389890"/>
                 <wp:effectExtent l="0" t="0" r="0" b="0"/>
                 <wp:wrapTight wrapText="bothSides">
                   <wp:wrapPolygon edited="0">
                     <wp:start x="0" y="0"/>
-                    <wp:lineTo x="0" y="21600"/>
-                    <wp:lineTo x="21600" y="21600"/>
-                    <wp:lineTo x="21600" y="0"/>
+                    <wp:lineTo x="0" y="20052"/>
+                    <wp:lineTo x="21450" y="20052"/>
+                    <wp:lineTo x="21450" y="0"/>
+                    <wp:lineTo x="0" y="0"/>
                   </wp:wrapPolygon>
                 </wp:wrapTight>
                 <wp:docPr id="2" name="Text Box 2"/>
@@ -210,7 +187,7 @@
                       <wps:spPr>
                         <a:xfrm>
                           <a:off x="0" y="0"/>
-                          <a:ext cx="2743200" cy="635"/>
+                          <a:ext cx="2743200" cy="389890"/>
                         </a:xfrm>
                         <a:prstGeom prst="rect">
                           <a:avLst/>
@@ -319,11 +296,11 @@
           </mc:Choice>
           <mc:Fallback>
             <w:pict>
-              <v:shapetype w14:anchorId="38A62AB9" id="_x0000_t202" coordsize="21600,21600" o:spt="202" path="m,l,21600r21600,l21600,xe">
+              <v:shapetype w14:anchorId="48EC1936" id="_x0000_t202" coordsize="21600,21600" o:spt="202" path="m,l,21600r21600,l21600,xe">
                 <v:stroke joinstyle="miter"/>
                 <v:path gradientshapeok="t" o:connecttype="rect"/>
               </v:shapetype>
-              <v:shape id="Text Box 2" o:spid="_x0000_s1026" type="#_x0000_t202" style="position:absolute;left:0;text-align:left;margin-left:252pt;margin-top:220.2pt;width:3in;height:.05pt;z-index:-251656192;visibility:visible;mso-wrap-style:square;mso-wrap-distance-left:9pt;mso-wrap-distance-top:0;mso-wrap-distance-right:9pt;mso-wrap-distance-bottom:0;mso-position-horizontal:absolute;mso-position-horizontal-relative:text;mso-position-vertical:absolute;mso-position-vertical-relative:text;v-text-anchor:top" o:gfxdata="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" stroked="f">
+              <v:shape id="Text Box 2" o:spid="_x0000_s1026" type="#_x0000_t202" style="position:absolute;left:0;text-align:left;margin-left:252pt;margin-top:561pt;width:3in;height:30.7pt;z-index:-251656192;visibility:visible;mso-wrap-style:square;mso-wrap-distance-left:9pt;mso-wrap-distance-top:0;mso-wrap-distance-right:9pt;mso-wrap-distance-bottom:0;mso-position-horizontal:absolute;mso-position-horizontal-relative:text;mso-position-vertical:absolute;mso-position-vertical-relative:page;v-text-anchor:top" o:gfxdata="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" stroked="f">
                 <v:textbox style="mso-fit-shape-to-text:t" inset="0,0,0,0">
                   <w:txbxContent>
                     <w:p>
@@ -407,7 +384,7 @@
                     </w:p>
                   </w:txbxContent>
                 </v:textbox>
-                <w10:wrap type="tight"/>
+                <w10:wrap type="tight" anchory="page"/>
               </v:shape>
             </w:pict>
           </mc:Fallback>
@@ -418,7 +395,7 @@
           <w:noProof/>
         </w:rPr>
         <w:drawing>
-          <wp:anchor distT="0" distB="0" distL="114300" distR="114300" simplePos="0" relativeHeight="251658240" behindDoc="1" locked="0" layoutInCell="1" allowOverlap="1">
+          <wp:anchor distT="0" distB="0" distL="114300" distR="114300" simplePos="0" relativeHeight="251658240" behindDoc="1" locked="0" layoutInCell="1" allowOverlap="1" wp14:anchorId="46936E4F" wp14:editId="20FBB9DF">
             <wp:simplePos x="0" y="0"/>
             <wp:positionH relativeFrom="column">
               <wp:posOffset>3200400</wp:posOffset>
@@ -508,11 +485,1112 @@
         <w:spacing w:line="360" w:lineRule="auto"/>
         <w:ind w:left="360"/>
       </w:pPr>
+      <w:r>
+        <w:t>Forming weight matrices in R is trivial with the nb2listw function. This function takes the results from the spatial connectivity analysis and a style argument. From this point forward, the rook connectivity definition will be used. Three styles were chosen for evaluation of the counties, these styles are W, B, and C. W refers to</w:t>
+      </w:r>
+      <w:r>
+        <w:t xml:space="preserve"> a row standardized weighting method that sums over all the links to the county in question. W assigns its weigh</w:t>
+      </w:r>
+      <w:r>
+        <w:t>t</w:t>
+      </w:r>
+      <w:r>
+        <w:t xml:space="preserve">s such that they sum to one. Online reading points </w:t>
+      </w:r>
+      <w:r>
+        <w:t xml:space="preserve">out </w:t>
+      </w:r>
+      <w:r>
+        <w:t>the usefulness of row standardization when the boundaries are arbitrarily defined. B refers to binary, that is all connections to the county in question are given a weight of 1. C refers to a global standardization</w:t>
+      </w:r>
+      <w:r>
+        <w:t>, assigning the same weights to all connections in the entire dataset.</w:t>
+      </w:r>
+      <w:r>
+        <w:t xml:space="preserve"> After establishing the weights, </w:t>
+      </w:r>
+      <w:proofErr w:type="spellStart"/>
+      <w:r>
+        <w:t>moran.test</w:t>
+      </w:r>
+      <w:proofErr w:type="spellEnd"/>
+      <w:r>
+        <w:t xml:space="preserve"> was </w:t>
+      </w:r>
+      <w:r>
+        <w:t>run</w:t>
+      </w:r>
+      <w:r>
+        <w:t xml:space="preserve"> with the assumption of normality. The results have been summarized in </w:t>
+      </w:r>
+      <w:r>
+        <w:fldChar w:fldCharType="begin"/>
+      </w:r>
+      <w:r>
+        <w:instrText xml:space="preserve"> REF _Ref24100088 \h </w:instrText>
+      </w:r>
+      <w:r>
+        <w:fldChar w:fldCharType="separate"/>
+      </w:r>
+      <w:r>
+        <w:t xml:space="preserve">Table </w:t>
+      </w:r>
+      <w:r>
+        <w:rPr>
+          <w:noProof/>
+        </w:rPr>
+        <w:t>1</w:t>
+      </w:r>
+      <w:r>
+        <w:fldChar w:fldCharType="end"/>
+      </w:r>
+      <w:r>
+        <w:t>.</w:t>
+      </w:r>
+      <w:r>
+        <w:t xml:space="preserve"> As can be seen by the P-Values, the null hypothesis under each weighting scheme </w:t>
+      </w:r>
+      <w:r>
+        <w:t xml:space="preserve">fails to be </w:t>
+      </w:r>
+      <w:r>
+        <w:lastRenderedPageBreak/>
+        <w:t>rejected</w:t>
+      </w:r>
       <w:proofErr w:type="gramStart"/>
       <w:r>
-        <w:t>Texts..</w:t>
+        <w:t>, that is to say</w:t>
+      </w:r>
+      <w:r>
+        <w:t xml:space="preserve">, </w:t>
+      </w:r>
+      <w:r>
+        <w:t>we</w:t>
       </w:r>
       <w:proofErr w:type="gramEnd"/>
+      <w:r>
+        <w:t xml:space="preserve"> fail to reject the notion that the data is randomly distributed. Interestingly the B and C methods are identical. This is due to their weighting being simple scaled versions of one another.</w:t>
+      </w:r>
+    </w:p>
+    <w:p>
+      <w:pPr>
+        <w:pStyle w:val="Caption"/>
+        <w:keepNext/>
+        <w:rPr>
+          <w:i w:val="0"/>
+        </w:rPr>
+      </w:pPr>
+      <w:bookmarkStart w:id="2" w:name="_Ref24100088"/>
+      <w:r>
+        <w:t xml:space="preserve">Table </w:t>
+      </w:r>
+      <w:r>
+        <w:fldChar w:fldCharType="begin"/>
+      </w:r>
+      <w:r>
+        <w:instrText xml:space="preserve"> SEQ Table \* ARABIC </w:instrText>
+      </w:r>
+      <w:r>
+        <w:fldChar w:fldCharType="separate"/>
+      </w:r>
+      <w:r>
+        <w:rPr>
+          <w:noProof/>
+        </w:rPr>
+        <w:t>1</w:t>
+      </w:r>
+      <w:r>
+        <w:rPr>
+          <w:noProof/>
+        </w:rPr>
+        <w:fldChar w:fldCharType="end"/>
+      </w:r>
+      <w:bookmarkEnd w:id="2"/>
+      <w:r>
+        <w:t>:</w:t>
+      </w:r>
+      <w:r>
+        <w:rPr>
+          <w:i w:val="0"/>
+        </w:rPr>
+        <w:t xml:space="preserve"> Summary of Moran’s I test statistic information output by R.</w:t>
+      </w:r>
+    </w:p>
+    <w:tbl>
+      <w:tblPr>
+        <w:tblStyle w:val="TableGrid"/>
+        <w:tblW w:w="9139" w:type="dxa"/>
+        <w:tblInd w:w="360" w:type="dxa"/>
+        <w:tblLook w:val="04A0" w:firstRow="1" w:lastRow="0" w:firstColumn="1" w:lastColumn="0" w:noHBand="0" w:noVBand="1"/>
+      </w:tblPr>
+      <w:tblGrid>
+        <w:gridCol w:w="1833"/>
+        <w:gridCol w:w="1916"/>
+        <w:gridCol w:w="1815"/>
+        <w:gridCol w:w="1797"/>
+        <w:gridCol w:w="1778"/>
+      </w:tblGrid>
+      <w:tr>
+        <w:tc>
+          <w:tcPr>
+            <w:tcW w:w="1833" w:type="dxa"/>
+          </w:tcPr>
+          <w:p>
+            <w:pPr>
+              <w:snapToGrid w:val="0"/>
+              <w:spacing w:line="360" w:lineRule="auto"/>
+              <w:jc w:val="center"/>
+              <w:rPr>
+                <w:b/>
+                <w:sz w:val="20"/>
+                <w:szCs w:val="20"/>
+              </w:rPr>
+            </w:pPr>
+            <w:r>
+              <w:rPr>
+                <w:b/>
+                <w:sz w:val="20"/>
+                <w:szCs w:val="20"/>
+              </w:rPr>
+              <w:t>Weighting Method</w:t>
+            </w:r>
+          </w:p>
+        </w:tc>
+        <w:tc>
+          <w:tcPr>
+            <w:tcW w:w="1916" w:type="dxa"/>
+          </w:tcPr>
+          <w:p>
+            <w:pPr>
+              <w:snapToGrid w:val="0"/>
+              <w:spacing w:line="360" w:lineRule="auto"/>
+              <w:jc w:val="center"/>
+              <w:rPr>
+                <w:b/>
+                <w:sz w:val="20"/>
+                <w:szCs w:val="20"/>
+              </w:rPr>
+            </w:pPr>
+            <w:r>
+              <w:rPr>
+                <w:b/>
+                <w:sz w:val="20"/>
+                <w:szCs w:val="20"/>
+              </w:rPr>
+              <w:t>Moran’s I Statistic</w:t>
+            </w:r>
+          </w:p>
+        </w:tc>
+        <w:tc>
+          <w:tcPr>
+            <w:tcW w:w="1815" w:type="dxa"/>
+          </w:tcPr>
+          <w:p>
+            <w:pPr>
+              <w:snapToGrid w:val="0"/>
+              <w:spacing w:line="360" w:lineRule="auto"/>
+              <w:jc w:val="center"/>
+              <w:rPr>
+                <w:b/>
+                <w:sz w:val="20"/>
+                <w:szCs w:val="20"/>
+              </w:rPr>
+            </w:pPr>
+            <w:r>
+              <w:rPr>
+                <w:b/>
+                <w:sz w:val="20"/>
+                <w:szCs w:val="20"/>
+              </w:rPr>
+              <w:t>Expectation</w:t>
+            </w:r>
+          </w:p>
+        </w:tc>
+        <w:tc>
+          <w:tcPr>
+            <w:tcW w:w="1797" w:type="dxa"/>
+          </w:tcPr>
+          <w:p>
+            <w:pPr>
+              <w:snapToGrid w:val="0"/>
+              <w:spacing w:line="360" w:lineRule="auto"/>
+              <w:jc w:val="center"/>
+              <w:rPr>
+                <w:b/>
+                <w:sz w:val="20"/>
+                <w:szCs w:val="20"/>
+              </w:rPr>
+            </w:pPr>
+            <w:r>
+              <w:rPr>
+                <w:b/>
+                <w:sz w:val="20"/>
+                <w:szCs w:val="20"/>
+              </w:rPr>
+              <w:t>Variance</w:t>
+            </w:r>
+          </w:p>
+        </w:tc>
+        <w:tc>
+          <w:tcPr>
+            <w:tcW w:w="1778" w:type="dxa"/>
+          </w:tcPr>
+          <w:p>
+            <w:pPr>
+              <w:snapToGrid w:val="0"/>
+              <w:spacing w:line="360" w:lineRule="auto"/>
+              <w:jc w:val="center"/>
+              <w:rPr>
+                <w:b/>
+                <w:sz w:val="20"/>
+                <w:szCs w:val="20"/>
+              </w:rPr>
+            </w:pPr>
+            <w:r>
+              <w:rPr>
+                <w:b/>
+                <w:sz w:val="20"/>
+                <w:szCs w:val="20"/>
+              </w:rPr>
+              <w:t>P-Value</w:t>
+            </w:r>
+          </w:p>
+        </w:tc>
+      </w:tr>
+      <w:tr>
+        <w:tc>
+          <w:tcPr>
+            <w:tcW w:w="1833" w:type="dxa"/>
+          </w:tcPr>
+          <w:p>
+            <w:pPr>
+              <w:snapToGrid w:val="0"/>
+              <w:spacing w:line="360" w:lineRule="auto"/>
+              <w:jc w:val="center"/>
+              <w:rPr>
+                <w:sz w:val="20"/>
+                <w:szCs w:val="20"/>
+              </w:rPr>
+            </w:pPr>
+            <w:r>
+              <w:rPr>
+                <w:sz w:val="20"/>
+                <w:szCs w:val="20"/>
+              </w:rPr>
+              <w:t>W</w:t>
+            </w:r>
+          </w:p>
+        </w:tc>
+        <w:tc>
+          <w:tcPr>
+            <w:tcW w:w="1916" w:type="dxa"/>
+          </w:tcPr>
+          <w:p>
+            <w:pPr>
+              <w:snapToGrid w:val="0"/>
+              <w:spacing w:line="360" w:lineRule="auto"/>
+              <w:jc w:val="center"/>
+              <w:rPr>
+                <w:sz w:val="20"/>
+                <w:szCs w:val="20"/>
+              </w:rPr>
+            </w:pPr>
+            <w:r>
+              <w:rPr>
+                <w:sz w:val="20"/>
+                <w:szCs w:val="20"/>
+              </w:rPr>
+              <w:t>0.064</w:t>
+            </w:r>
+          </w:p>
+        </w:tc>
+        <w:tc>
+          <w:tcPr>
+            <w:tcW w:w="1815" w:type="dxa"/>
+          </w:tcPr>
+          <w:p>
+            <w:pPr>
+              <w:snapToGrid w:val="0"/>
+              <w:spacing w:line="360" w:lineRule="auto"/>
+              <w:jc w:val="center"/>
+              <w:rPr>
+                <w:sz w:val="20"/>
+                <w:szCs w:val="20"/>
+              </w:rPr>
+            </w:pPr>
+            <w:r>
+              <w:rPr>
+                <w:sz w:val="20"/>
+                <w:szCs w:val="20"/>
+              </w:rPr>
+              <w:t>-0.011</w:t>
+            </w:r>
+          </w:p>
+        </w:tc>
+        <w:tc>
+          <w:tcPr>
+            <w:tcW w:w="1797" w:type="dxa"/>
+          </w:tcPr>
+          <w:p>
+            <w:pPr>
+              <w:snapToGrid w:val="0"/>
+              <w:spacing w:line="360" w:lineRule="auto"/>
+              <w:jc w:val="center"/>
+              <w:rPr>
+                <w:sz w:val="20"/>
+                <w:szCs w:val="20"/>
+              </w:rPr>
+            </w:pPr>
+            <w:r>
+              <w:rPr>
+                <w:sz w:val="20"/>
+                <w:szCs w:val="20"/>
+              </w:rPr>
+              <w:t>0.004</w:t>
+            </w:r>
+          </w:p>
+        </w:tc>
+        <w:tc>
+          <w:tcPr>
+            <w:tcW w:w="1778" w:type="dxa"/>
+          </w:tcPr>
+          <w:p>
+            <w:pPr>
+              <w:snapToGrid w:val="0"/>
+              <w:spacing w:line="360" w:lineRule="auto"/>
+              <w:jc w:val="center"/>
+              <w:rPr>
+                <w:sz w:val="20"/>
+                <w:szCs w:val="20"/>
+              </w:rPr>
+            </w:pPr>
+            <w:r>
+              <w:rPr>
+                <w:sz w:val="20"/>
+                <w:szCs w:val="20"/>
+              </w:rPr>
+              <w:t>0.127</w:t>
+            </w:r>
+          </w:p>
+        </w:tc>
+      </w:tr>
+      <w:tr>
+        <w:tc>
+          <w:tcPr>
+            <w:tcW w:w="1833" w:type="dxa"/>
+          </w:tcPr>
+          <w:p>
+            <w:pPr>
+              <w:snapToGrid w:val="0"/>
+              <w:spacing w:line="360" w:lineRule="auto"/>
+              <w:jc w:val="center"/>
+              <w:rPr>
+                <w:sz w:val="20"/>
+                <w:szCs w:val="20"/>
+              </w:rPr>
+            </w:pPr>
+            <w:r>
+              <w:rPr>
+                <w:sz w:val="20"/>
+                <w:szCs w:val="20"/>
+              </w:rPr>
+              <w:t>B</w:t>
+            </w:r>
+          </w:p>
+        </w:tc>
+        <w:tc>
+          <w:tcPr>
+            <w:tcW w:w="1916" w:type="dxa"/>
+          </w:tcPr>
+          <w:p>
+            <w:pPr>
+              <w:snapToGrid w:val="0"/>
+              <w:spacing w:line="360" w:lineRule="auto"/>
+              <w:jc w:val="center"/>
+              <w:rPr>
+                <w:sz w:val="20"/>
+                <w:szCs w:val="20"/>
+              </w:rPr>
+            </w:pPr>
+            <w:r>
+              <w:rPr>
+                <w:sz w:val="20"/>
+                <w:szCs w:val="20"/>
+              </w:rPr>
+              <w:t>0.066</w:t>
+            </w:r>
+          </w:p>
+        </w:tc>
+        <w:tc>
+          <w:tcPr>
+            <w:tcW w:w="1815" w:type="dxa"/>
+          </w:tcPr>
+          <w:p>
+            <w:pPr>
+              <w:snapToGrid w:val="0"/>
+              <w:spacing w:line="360" w:lineRule="auto"/>
+              <w:jc w:val="center"/>
+              <w:rPr>
+                <w:sz w:val="20"/>
+                <w:szCs w:val="20"/>
+              </w:rPr>
+            </w:pPr>
+            <w:r>
+              <w:rPr>
+                <w:sz w:val="20"/>
+                <w:szCs w:val="20"/>
+              </w:rPr>
+              <w:t>-0.011</w:t>
+            </w:r>
+          </w:p>
+        </w:tc>
+        <w:tc>
+          <w:tcPr>
+            <w:tcW w:w="1797" w:type="dxa"/>
+          </w:tcPr>
+          <w:p>
+            <w:pPr>
+              <w:snapToGrid w:val="0"/>
+              <w:spacing w:line="360" w:lineRule="auto"/>
+              <w:jc w:val="center"/>
+              <w:rPr>
+                <w:sz w:val="20"/>
+                <w:szCs w:val="20"/>
+              </w:rPr>
+            </w:pPr>
+            <w:r>
+              <w:rPr>
+                <w:sz w:val="20"/>
+                <w:szCs w:val="20"/>
+              </w:rPr>
+              <w:t>0.004</w:t>
+            </w:r>
+          </w:p>
+        </w:tc>
+        <w:tc>
+          <w:tcPr>
+            <w:tcW w:w="1778" w:type="dxa"/>
+          </w:tcPr>
+          <w:p>
+            <w:pPr>
+              <w:snapToGrid w:val="0"/>
+              <w:spacing w:line="360" w:lineRule="auto"/>
+              <w:jc w:val="center"/>
+              <w:rPr>
+                <w:sz w:val="20"/>
+                <w:szCs w:val="20"/>
+              </w:rPr>
+            </w:pPr>
+            <w:r>
+              <w:rPr>
+                <w:sz w:val="20"/>
+                <w:szCs w:val="20"/>
+              </w:rPr>
+              <w:t>0.111</w:t>
+            </w:r>
+          </w:p>
+        </w:tc>
+      </w:tr>
+      <w:tr>
+        <w:tc>
+          <w:tcPr>
+            <w:tcW w:w="1833" w:type="dxa"/>
+          </w:tcPr>
+          <w:p>
+            <w:pPr>
+              <w:snapToGrid w:val="0"/>
+              <w:spacing w:line="360" w:lineRule="auto"/>
+              <w:jc w:val="center"/>
+              <w:rPr>
+                <w:sz w:val="20"/>
+                <w:szCs w:val="20"/>
+              </w:rPr>
+            </w:pPr>
+            <w:r>
+              <w:rPr>
+                <w:sz w:val="20"/>
+                <w:szCs w:val="20"/>
+              </w:rPr>
+              <w:t>C</w:t>
+            </w:r>
+          </w:p>
+        </w:tc>
+        <w:tc>
+          <w:tcPr>
+            <w:tcW w:w="1916" w:type="dxa"/>
+          </w:tcPr>
+          <w:p>
+            <w:pPr>
+              <w:snapToGrid w:val="0"/>
+              <w:spacing w:line="360" w:lineRule="auto"/>
+              <w:jc w:val="center"/>
+              <w:rPr>
+                <w:sz w:val="20"/>
+                <w:szCs w:val="20"/>
+              </w:rPr>
+            </w:pPr>
+            <w:r>
+              <w:rPr>
+                <w:sz w:val="20"/>
+                <w:szCs w:val="20"/>
+              </w:rPr>
+              <w:t>0.066</w:t>
+            </w:r>
+          </w:p>
+        </w:tc>
+        <w:tc>
+          <w:tcPr>
+            <w:tcW w:w="1815" w:type="dxa"/>
+          </w:tcPr>
+          <w:p>
+            <w:pPr>
+              <w:snapToGrid w:val="0"/>
+              <w:spacing w:line="360" w:lineRule="auto"/>
+              <w:jc w:val="center"/>
+              <w:rPr>
+                <w:sz w:val="20"/>
+                <w:szCs w:val="20"/>
+              </w:rPr>
+            </w:pPr>
+            <w:r>
+              <w:rPr>
+                <w:sz w:val="20"/>
+                <w:szCs w:val="20"/>
+              </w:rPr>
+              <w:t>-0.011</w:t>
+            </w:r>
+          </w:p>
+        </w:tc>
+        <w:tc>
+          <w:tcPr>
+            <w:tcW w:w="1797" w:type="dxa"/>
+          </w:tcPr>
+          <w:p>
+            <w:pPr>
+              <w:snapToGrid w:val="0"/>
+              <w:spacing w:line="360" w:lineRule="auto"/>
+              <w:jc w:val="center"/>
+              <w:rPr>
+                <w:sz w:val="20"/>
+                <w:szCs w:val="20"/>
+              </w:rPr>
+            </w:pPr>
+            <w:r>
+              <w:rPr>
+                <w:sz w:val="20"/>
+                <w:szCs w:val="20"/>
+              </w:rPr>
+              <w:t>0.004</w:t>
+            </w:r>
+          </w:p>
+        </w:tc>
+        <w:tc>
+          <w:tcPr>
+            <w:tcW w:w="1778" w:type="dxa"/>
+          </w:tcPr>
+          <w:p>
+            <w:pPr>
+              <w:snapToGrid w:val="0"/>
+              <w:spacing w:line="360" w:lineRule="auto"/>
+              <w:jc w:val="center"/>
+              <w:rPr>
+                <w:sz w:val="20"/>
+                <w:szCs w:val="20"/>
+              </w:rPr>
+            </w:pPr>
+            <w:r>
+              <w:rPr>
+                <w:sz w:val="20"/>
+                <w:szCs w:val="20"/>
+              </w:rPr>
+              <w:t>0.111</w:t>
+            </w:r>
+          </w:p>
+        </w:tc>
+      </w:tr>
+    </w:tbl>
+    <w:p>
+      <w:pPr>
+        <w:snapToGrid w:val="0"/>
+        <w:spacing w:line="360" w:lineRule="auto"/>
+        <w:ind w:left="360"/>
+      </w:pPr>
+      <w:r>
+        <w:rPr>
+          <w:noProof/>
+        </w:rPr>
+        <w:drawing>
+          <wp:anchor distT="0" distB="0" distL="114300" distR="114300" simplePos="0" relativeHeight="251661312" behindDoc="1" locked="0" layoutInCell="1" allowOverlap="1" wp14:anchorId="74166C70" wp14:editId="1B4AE905">
+            <wp:simplePos x="0" y="0"/>
+            <wp:positionH relativeFrom="column">
+              <wp:posOffset>3444240</wp:posOffset>
+            </wp:positionH>
+            <wp:positionV relativeFrom="page">
+              <wp:posOffset>2933700</wp:posOffset>
+            </wp:positionV>
+            <wp:extent cx="2377440" cy="2377440"/>
+            <wp:effectExtent l="0" t="0" r="3810" b="3810"/>
+            <wp:wrapTight wrapText="bothSides">
+              <wp:wrapPolygon edited="0">
+                <wp:start x="0" y="0"/>
+                <wp:lineTo x="0" y="21462"/>
+                <wp:lineTo x="21462" y="21462"/>
+                <wp:lineTo x="21462" y="0"/>
+                <wp:lineTo x="0" y="0"/>
+              </wp:wrapPolygon>
+            </wp:wrapTight>
+            <wp:docPr id="4" name="Picture 4"/>
+            <wp:cNvGraphicFramePr>
+              <a:graphicFrameLocks xmlns:a="http://schemas.openxmlformats.org/drawingml/2006/main" noChangeAspect="1"/>
+            </wp:cNvGraphicFramePr>
+            <a:graphic xmlns:a="http://schemas.openxmlformats.org/drawingml/2006/main">
+              <a:graphicData uri="http://schemas.openxmlformats.org/drawingml/2006/picture">
+                <pic:pic xmlns:pic="http://schemas.openxmlformats.org/drawingml/2006/picture">
+                  <pic:nvPicPr>
+                    <pic:cNvPr id="0" name="Picture 1"/>
+                    <pic:cNvPicPr>
+                      <a:picLocks noChangeAspect="1" noChangeArrowheads="1"/>
+                    </pic:cNvPicPr>
+                  </pic:nvPicPr>
+                  <pic:blipFill>
+                    <a:blip r:embed="rId9">
+                      <a:extLst>
+                        <a:ext uri="{28A0092B-C50C-407E-A947-70E740481C1C}">
+                          <a14:useLocalDpi xmlns:a14="http://schemas.microsoft.com/office/drawing/2010/main" val="0"/>
+                        </a:ext>
+                      </a:extLst>
+                    </a:blip>
+                    <a:srcRect/>
+                    <a:stretch>
+                      <a:fillRect/>
+                    </a:stretch>
+                  </pic:blipFill>
+                  <pic:spPr bwMode="auto">
+                    <a:xfrm>
+                      <a:off x="0" y="0"/>
+                      <a:ext cx="2377440" cy="2377440"/>
+                    </a:xfrm>
+                    <a:prstGeom prst="rect">
+                      <a:avLst/>
+                    </a:prstGeom>
+                    <a:noFill/>
+                    <a:ln>
+                      <a:noFill/>
+                    </a:ln>
+                  </pic:spPr>
+                </pic:pic>
+              </a:graphicData>
+            </a:graphic>
+            <wp14:sizeRelH relativeFrom="margin">
+              <wp14:pctWidth>0</wp14:pctWidth>
+            </wp14:sizeRelH>
+            <wp14:sizeRelV relativeFrom="margin">
+              <wp14:pctHeight>0</wp14:pctHeight>
+            </wp14:sizeRelV>
+          </wp:anchor>
+        </w:drawing>
+      </w:r>
+      <w:r>
+        <w:t xml:space="preserve">A quick look at the population in </w:t>
+      </w:r>
+      <w:r>
+        <w:fldChar w:fldCharType="begin"/>
+      </w:r>
+      <w:r>
+        <w:instrText xml:space="preserve"> REF _Ref24109187 \h </w:instrText>
+      </w:r>
+      <w:r>
+        <w:fldChar w:fldCharType="separate"/>
+      </w:r>
+      <w:r>
+        <w:t xml:space="preserve">Figure </w:t>
+      </w:r>
+      <w:r>
+        <w:rPr>
+          <w:noProof/>
+        </w:rPr>
+        <w:t>2</w:t>
+      </w:r>
+      <w:r>
+        <w:fldChar w:fldCharType="end"/>
+      </w:r>
+      <w:r>
+        <w:t xml:space="preserve"> does seem to support the notion of random distribution</w:t>
+      </w:r>
+      <w:r>
+        <w:t xml:space="preserve"> </w:t>
+      </w:r>
+      <w:r>
+        <w:t>but not enough to sway Moran’s I to reject the null hypothesis.</w:t>
+      </w:r>
+    </w:p>
+    <w:p>
+      <w:pPr>
+        <w:snapToGrid w:val="0"/>
+        <w:spacing w:line="360" w:lineRule="auto"/>
+        <w:ind w:left="360"/>
+      </w:pPr>
+      <w:r>
+        <w:rPr>
+          <w:noProof/>
+        </w:rPr>
+        <mc:AlternateContent>
+          <mc:Choice Requires="wps">
+            <w:drawing>
+              <wp:anchor distT="0" distB="0" distL="114300" distR="114300" simplePos="0" relativeHeight="251663360" behindDoc="1" locked="0" layoutInCell="1" allowOverlap="1" wp14:anchorId="23DA20B0" wp14:editId="0224B870">
+                <wp:simplePos x="0" y="0"/>
+                <wp:positionH relativeFrom="margin">
+                  <wp:align>right</wp:align>
+                </wp:positionH>
+                <wp:positionV relativeFrom="page">
+                  <wp:posOffset>5387340</wp:posOffset>
+                </wp:positionV>
+                <wp:extent cx="2529840" cy="258445"/>
+                <wp:effectExtent l="0" t="0" r="3810" b="8255"/>
+                <wp:wrapTight wrapText="bothSides">
+                  <wp:wrapPolygon edited="0">
+                    <wp:start x="0" y="0"/>
+                    <wp:lineTo x="0" y="20698"/>
+                    <wp:lineTo x="21470" y="20698"/>
+                    <wp:lineTo x="21470" y="0"/>
+                    <wp:lineTo x="0" y="0"/>
+                  </wp:wrapPolygon>
+                </wp:wrapTight>
+                <wp:docPr id="5" name="Text Box 5"/>
+                <wp:cNvGraphicFramePr/>
+                <a:graphic xmlns:a="http://schemas.openxmlformats.org/drawingml/2006/main">
+                  <a:graphicData uri="http://schemas.microsoft.com/office/word/2010/wordprocessingShape">
+                    <wps:wsp>
+                      <wps:cNvSpPr txBox="1"/>
+                      <wps:spPr>
+                        <a:xfrm>
+                          <a:off x="0" y="0"/>
+                          <a:ext cx="2529840" cy="258445"/>
+                        </a:xfrm>
+                        <a:prstGeom prst="rect">
+                          <a:avLst/>
+                        </a:prstGeom>
+                        <a:solidFill>
+                          <a:prstClr val="white"/>
+                        </a:solidFill>
+                        <a:ln>
+                          <a:noFill/>
+                        </a:ln>
+                      </wps:spPr>
+                      <wps:txbx>
+                        <w:txbxContent>
+                          <w:p>
+                            <w:pPr>
+                              <w:pStyle w:val="Caption"/>
+                              <w:rPr>
+                                <w:i w:val="0"/>
+                                <w:noProof/>
+                                <w:sz w:val="24"/>
+                                <w:szCs w:val="24"/>
+                              </w:rPr>
+                            </w:pPr>
+                            <w:bookmarkStart w:id="3" w:name="_Ref24109187"/>
+                            <w:r>
+                              <w:t xml:space="preserve">Figure </w:t>
+                            </w:r>
+                            <w:r>
+                              <w:fldChar w:fldCharType="begin"/>
+                            </w:r>
+                            <w:r>
+                              <w:instrText xml:space="preserve"> SEQ Figure \* ARABI</w:instrText>
+                            </w:r>
+                            <w:r>
+                              <w:instrText xml:space="preserve">C </w:instrText>
+                            </w:r>
+                            <w:r>
+                              <w:fldChar w:fldCharType="separate"/>
+                            </w:r>
+                            <w:r>
+                              <w:rPr>
+                                <w:noProof/>
+                              </w:rPr>
+                              <w:t>2</w:t>
+                            </w:r>
+                            <w:r>
+                              <w:rPr>
+                                <w:noProof/>
+                              </w:rPr>
+                              <w:fldChar w:fldCharType="end"/>
+                            </w:r>
+                            <w:bookmarkEnd w:id="3"/>
+                            <w:r>
+                              <w:t>:</w:t>
+                            </w:r>
+                            <w:r>
+                              <w:rPr>
+                                <w:i w:val="0"/>
+                              </w:rPr>
+                              <w:t xml:space="preserve"> Population by county with Jenks breaks.</w:t>
+                            </w:r>
+                          </w:p>
+                        </w:txbxContent>
+                      </wps:txbx>
+                      <wps:bodyPr rot="0" spcFirstLastPara="0" vertOverflow="overflow" horzOverflow="overflow" vert="horz" wrap="square" lIns="0" tIns="0" rIns="0" bIns="0" numCol="1" spcCol="0" rtlCol="0" fromWordArt="0" anchor="t" anchorCtr="0" forceAA="0" compatLnSpc="1">
+                        <a:prstTxWarp prst="textNoShape">
+                          <a:avLst/>
+                        </a:prstTxWarp>
+                        <a:spAutoFit/>
+                      </wps:bodyPr>
+                    </wps:wsp>
+                  </a:graphicData>
+                </a:graphic>
+                <wp14:sizeRelH relativeFrom="margin">
+                  <wp14:pctWidth>0</wp14:pctWidth>
+                </wp14:sizeRelH>
+              </wp:anchor>
+            </w:drawing>
+          </mc:Choice>
+          <mc:Fallback>
+            <w:pict>
+              <v:shape w14:anchorId="23DA20B0" id="Text Box 5" o:spid="_x0000_s1027" type="#_x0000_t202" style="position:absolute;left:0;text-align:left;margin-left:148pt;margin-top:424.2pt;width:199.2pt;height:20.35pt;z-index:-251653120;visibility:visible;mso-wrap-style:square;mso-width-percent:0;mso-wrap-distance-left:9pt;mso-wrap-distance-top:0;mso-wrap-distance-right:9pt;mso-wrap-distance-bottom:0;mso-position-horizontal:right;mso-position-horizontal-relative:margin;mso-position-vertical:absolute;mso-position-vertical-relative:page;mso-width-percent:0;mso-width-relative:margin;v-text-anchor:top" o:gfxdata="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" stroked="f">
+                <v:textbox style="mso-fit-shape-to-text:t" inset="0,0,0,0">
+                  <w:txbxContent>
+                    <w:p>
+                      <w:pPr>
+                        <w:pStyle w:val="Caption"/>
+                        <w:rPr>
+                          <w:i w:val="0"/>
+                          <w:noProof/>
+                          <w:sz w:val="24"/>
+                          <w:szCs w:val="24"/>
+                        </w:rPr>
+                      </w:pPr>
+                      <w:bookmarkStart w:id="4" w:name="_Ref24109187"/>
+                      <w:r>
+                        <w:t xml:space="preserve">Figure </w:t>
+                      </w:r>
+                      <w:r>
+                        <w:fldChar w:fldCharType="begin"/>
+                      </w:r>
+                      <w:r>
+                        <w:instrText xml:space="preserve"> SEQ Figure \* ARABI</w:instrText>
+                      </w:r>
+                      <w:r>
+                        <w:instrText xml:space="preserve">C </w:instrText>
+                      </w:r>
+                      <w:r>
+                        <w:fldChar w:fldCharType="separate"/>
+                      </w:r>
+                      <w:r>
+                        <w:rPr>
+                          <w:noProof/>
+                        </w:rPr>
+                        <w:t>2</w:t>
+                      </w:r>
+                      <w:r>
+                        <w:rPr>
+                          <w:noProof/>
+                        </w:rPr>
+                        <w:fldChar w:fldCharType="end"/>
+                      </w:r>
+                      <w:bookmarkEnd w:id="4"/>
+                      <w:r>
+                        <w:t>:</w:t>
+                      </w:r>
+                      <w:r>
+                        <w:rPr>
+                          <w:i w:val="0"/>
+                        </w:rPr>
+                        <w:t xml:space="preserve"> Population by county with Jenks breaks.</w:t>
+                      </w:r>
+                    </w:p>
+                  </w:txbxContent>
+                </v:textbox>
+                <w10:wrap type="tight" anchorx="margin" anchory="page"/>
+              </v:shape>
+            </w:pict>
+          </mc:Fallback>
+        </mc:AlternateContent>
+      </w:r>
+      <w:r>
+        <w:tab/>
+        <w:t xml:space="preserve">Unfortunately, the Moran’s I statistic wasn’t particularly informative. Only so much information can be gleaned from a single value for 92 counties. Fortunately though, the </w:t>
+      </w:r>
+      <w:proofErr w:type="spellStart"/>
+      <w:r>
+        <w:t>moran.test</w:t>
+      </w:r>
+      <w:proofErr w:type="spellEnd"/>
+      <w:r>
+        <w:t xml:space="preserve"> function provides finer details by way of plotting the data. These plots can be seen in</w:t>
+      </w:r>
+      <w:r>
+        <w:t xml:space="preserve"> </w:t>
+      </w:r>
+      <w:r>
+        <w:fldChar w:fldCharType="begin"/>
+      </w:r>
+      <w:r>
+        <w:instrText xml:space="preserve"> REF _Ref24109675 \h </w:instrText>
+      </w:r>
+      <w:r>
+        <w:fldChar w:fldCharType="separate"/>
+      </w:r>
+      <w:r>
+        <w:t xml:space="preserve">Figure </w:t>
+      </w:r>
+      <w:r>
+        <w:rPr>
+          <w:noProof/>
+        </w:rPr>
+        <w:t>3</w:t>
+      </w:r>
+      <w:r>
+        <w:fldChar w:fldCharType="end"/>
+      </w:r>
+      <w:r>
+        <w:t>a, 3b, and 3c.</w:t>
+      </w:r>
+      <w:r>
+        <w:t xml:space="preserve"> </w:t>
+      </w:r>
+    </w:p>
+    <w:p>
+      <w:pPr>
+        <w:keepNext/>
+        <w:snapToGrid w:val="0"/>
+        <w:spacing w:line="360" w:lineRule="auto"/>
+        <w:ind w:left="360"/>
+        <w:jc w:val="center"/>
+      </w:pPr>
+      <w:r>
+        <w:rPr>
+          <w:noProof/>
+        </w:rPr>
+        <w:drawing>
+          <wp:inline distT="0" distB="0" distL="0" distR="0" wp14:anchorId="55C45284" wp14:editId="679E63C6">
+            <wp:extent cx="5612317" cy="1828800"/>
+            <wp:effectExtent l="0" t="0" r="7620" b="0"/>
+            <wp:docPr id="3" name="Picture 3"/>
+            <wp:cNvGraphicFramePr>
+              <a:graphicFrameLocks xmlns:a="http://schemas.openxmlformats.org/drawingml/2006/main" noChangeAspect="1"/>
+            </wp:cNvGraphicFramePr>
+            <a:graphic xmlns:a="http://schemas.openxmlformats.org/drawingml/2006/main">
+              <a:graphicData uri="http://schemas.openxmlformats.org/drawingml/2006/picture">
+                <pic:pic xmlns:pic="http://schemas.openxmlformats.org/drawingml/2006/picture">
+                  <pic:nvPicPr>
+                    <pic:cNvPr id="1" name=""/>
+                    <pic:cNvPicPr/>
+                  </pic:nvPicPr>
+                  <pic:blipFill>
+                    <a:blip r:embed="rId10"/>
+                    <a:stretch>
+                      <a:fillRect/>
+                    </a:stretch>
+                  </pic:blipFill>
+                  <pic:spPr>
+                    <a:xfrm>
+                      <a:off x="0" y="0"/>
+                      <a:ext cx="5612317" cy="1828800"/>
+                    </a:xfrm>
+                    <a:prstGeom prst="rect">
+                      <a:avLst/>
+                    </a:prstGeom>
+                  </pic:spPr>
+                </pic:pic>
+              </a:graphicData>
+            </a:graphic>
+          </wp:inline>
+        </w:drawing>
+      </w:r>
+    </w:p>
+    <w:p>
+      <w:pPr>
+        <w:pStyle w:val="Caption"/>
+        <w:jc w:val="center"/>
+        <w:rPr>
+          <w:i w:val="0"/>
+        </w:rPr>
+      </w:pPr>
+      <w:bookmarkStart w:id="5" w:name="_Ref24109675"/>
+      <w:r>
+        <w:t xml:space="preserve">Figure </w:t>
+      </w:r>
+      <w:r>
+        <w:fldChar w:fldCharType="begin"/>
+      </w:r>
+      <w:r>
+        <w:instrText xml:space="preserve"> SEQ Figure \* ARABIC </w:instrText>
+      </w:r>
+      <w:r>
+        <w:fldChar w:fldCharType="separate"/>
+      </w:r>
+      <w:r>
+        <w:rPr>
+          <w:noProof/>
+        </w:rPr>
+        <w:t>3</w:t>
+      </w:r>
+      <w:r>
+        <w:rPr>
+          <w:noProof/>
+        </w:rPr>
+        <w:fldChar w:fldCharType="end"/>
+      </w:r>
+      <w:bookmarkEnd w:id="5"/>
+      <w:r>
+        <w:t>a, 3b, 3c</w:t>
+      </w:r>
+      <w:r>
+        <w:t>:</w:t>
+      </w:r>
+      <w:r>
+        <w:rPr>
+          <w:i w:val="0"/>
+        </w:rPr>
+        <w:t xml:space="preserve"> Diagnostic plots for the Moran’s I test for W, B, and C styles. The individual county populations are on the x-axis and the sum of the weighted neighborhood is on the y-axis for each.</w:t>
+      </w:r>
+    </w:p>
+    <w:p>
+      <w:pPr>
+        <w:snapToGrid w:val="0"/>
+        <w:spacing w:line="360" w:lineRule="auto"/>
+        <w:ind w:left="360"/>
+      </w:pPr>
+      <w:r>
+        <w:t xml:space="preserve">Upon inspection of </w:t>
+      </w:r>
+      <w:r>
+        <w:fldChar w:fldCharType="begin"/>
+      </w:r>
+      <w:r>
+        <w:instrText xml:space="preserve"> REF _Ref24109675 \h </w:instrText>
+      </w:r>
+      <w:r>
+        <w:fldChar w:fldCharType="separate"/>
+      </w:r>
+      <w:r>
+        <w:t xml:space="preserve">Figure </w:t>
+      </w:r>
+      <w:r>
+        <w:rPr>
+          <w:noProof/>
+        </w:rPr>
+        <w:t>3</w:t>
+      </w:r>
+      <w:r>
+        <w:fldChar w:fldCharType="end"/>
+      </w:r>
+      <w:r>
+        <w:t xml:space="preserve">, it becomes apparent that the Binary and Global weighting methods are identical aside from the spatially lagged populations. This is intuitive given their weighting methods. The row normalized (style W) plot in 3a shows the greatest difference from the other two in the distribution of its points. All three plots do show a quite a few low </w:t>
+      </w:r>
+      <w:r>
+        <w:lastRenderedPageBreak/>
+        <w:t xml:space="preserve">population counties in the presence of low population counties. Despite this, the Moran’s I still </w:t>
+      </w:r>
+      <w:proofErr w:type="gramStart"/>
+      <w:r>
+        <w:t>wasn’t able to</w:t>
+      </w:r>
+      <w:proofErr w:type="gramEnd"/>
+      <w:r>
+        <w:t xml:space="preserve"> reject the notion that the county populations are randomly distributed.</w:t>
+      </w:r>
     </w:p>
     <w:p>
       <w:pPr>
@@ -532,16 +1610,589 @@
         </w:rPr>
         <w:t>Moran’s I Evaluation</w:t>
       </w:r>
-      <w:bookmarkStart w:id="2" w:name="_GoBack"/>
-      <w:bookmarkEnd w:id="2"/>
     </w:p>
     <w:p>
       <w:pPr>
+        <w:pStyle w:val="ListParagraph"/>
         <w:spacing w:line="360" w:lineRule="auto"/>
         <w:ind w:left="360"/>
       </w:pPr>
       <w:r>
-        <w:t>Text</w:t>
+        <w:t>F</w:t>
+      </w:r>
+      <w:r>
+        <w:t xml:space="preserve">urther exploration of the </w:t>
+      </w:r>
+      <w:proofErr w:type="gramStart"/>
+      <w:r>
+        <w:t>counties</w:t>
+      </w:r>
+      <w:proofErr w:type="gramEnd"/>
+      <w:r>
+        <w:t xml:space="preserve"> dataset was carried out using the Moran’s I statistic but with two other attributes from the county census data. I opted to choose two attributes that were closely related, population of males and females, to see if some form of relationship or unexpected distribution could be found. Intuition would suggest that these will be randomly distributed, but Moran’s I will help provide this insight quantitatively. The raw population distributions for both male and female populations can be seen in </w:t>
+      </w:r>
+      <w:r>
+        <w:fldChar w:fldCharType="begin"/>
+      </w:r>
+      <w:r>
+        <w:instrText xml:space="preserve"> REF _Ref24112047 \h </w:instrText>
+      </w:r>
+      <w:r>
+        <w:fldChar w:fldCharType="separate"/>
+      </w:r>
+      <w:r>
+        <w:t xml:space="preserve">Figure </w:t>
+      </w:r>
+      <w:r>
+        <w:rPr>
+          <w:noProof/>
+        </w:rPr>
+        <w:t>4</w:t>
+      </w:r>
+      <w:r>
+        <w:fldChar w:fldCharType="end"/>
+      </w:r>
+      <w:r>
+        <w:t>a and 4b. Interestingly there appears to be a clustering of similar by male population counties near Indianapolis.</w:t>
+      </w:r>
+    </w:p>
+    <w:p>
+      <w:pPr>
+        <w:keepNext/>
+        <w:spacing w:line="360" w:lineRule="auto"/>
+        <w:ind w:left="360"/>
+        <w:jc w:val="center"/>
+      </w:pPr>
+      <w:r>
+        <w:rPr>
+          <w:noProof/>
+        </w:rPr>
+        <w:drawing>
+          <wp:inline distT="0" distB="0" distL="0" distR="0" wp14:anchorId="4266A142" wp14:editId="76454441">
+            <wp:extent cx="4368585" cy="2194560"/>
+            <wp:effectExtent l="0" t="0" r="0" b="0"/>
+            <wp:docPr id="7" name="Picture 7"/>
+            <wp:cNvGraphicFramePr>
+              <a:graphicFrameLocks xmlns:a="http://schemas.openxmlformats.org/drawingml/2006/main" noChangeAspect="1"/>
+            </wp:cNvGraphicFramePr>
+            <a:graphic xmlns:a="http://schemas.openxmlformats.org/drawingml/2006/main">
+              <a:graphicData uri="http://schemas.openxmlformats.org/drawingml/2006/picture">
+                <pic:pic xmlns:pic="http://schemas.openxmlformats.org/drawingml/2006/picture">
+                  <pic:nvPicPr>
+                    <pic:cNvPr id="1" name=""/>
+                    <pic:cNvPicPr/>
+                  </pic:nvPicPr>
+                  <pic:blipFill>
+                    <a:blip r:embed="rId11"/>
+                    <a:stretch>
+                      <a:fillRect/>
+                    </a:stretch>
+                  </pic:blipFill>
+                  <pic:spPr>
+                    <a:xfrm>
+                      <a:off x="0" y="0"/>
+                      <a:ext cx="4368585" cy="2194560"/>
+                    </a:xfrm>
+                    <a:prstGeom prst="rect">
+                      <a:avLst/>
+                    </a:prstGeom>
+                  </pic:spPr>
+                </pic:pic>
+              </a:graphicData>
+            </a:graphic>
+          </wp:inline>
+        </w:drawing>
+      </w:r>
+    </w:p>
+    <w:p>
+      <w:pPr>
+        <w:pStyle w:val="Caption"/>
+        <w:jc w:val="center"/>
+        <w:rPr>
+          <w:i w:val="0"/>
+        </w:rPr>
+      </w:pPr>
+      <w:bookmarkStart w:id="6" w:name="_Ref24112047"/>
+      <w:r>
+        <w:t xml:space="preserve">Figure </w:t>
+      </w:r>
+      <w:r>
+        <w:fldChar w:fldCharType="begin"/>
+      </w:r>
+      <w:r>
+        <w:instrText xml:space="preserve"> SEQ Figure \* ARABIC </w:instrText>
+      </w:r>
+      <w:r>
+        <w:fldChar w:fldCharType="separate"/>
+      </w:r>
+      <w:r>
+        <w:rPr>
+          <w:noProof/>
+        </w:rPr>
+        <w:t>4</w:t>
+      </w:r>
+      <w:r>
+        <w:rPr>
+          <w:noProof/>
+        </w:rPr>
+        <w:fldChar w:fldCharType="end"/>
+      </w:r>
+      <w:bookmarkEnd w:id="6"/>
+      <w:r>
+        <w:t>a, 4b:</w:t>
+      </w:r>
+      <w:r>
+        <w:rPr>
+          <w:i w:val="0"/>
+        </w:rPr>
+        <w:t xml:space="preserve"> Spatial distribution of male (A) and female (B) populations according to Jenks breaks.</w:t>
+      </w:r>
+    </w:p>
+    <w:p>
+      <w:pPr>
+        <w:spacing w:line="360" w:lineRule="auto"/>
+        <w:ind w:left="360"/>
+      </w:pPr>
+      <w:r>
+        <w:t xml:space="preserve">To test the spatial auto-correlation for these attributes both a typical </w:t>
+      </w:r>
+      <w:r>
+        <w:t>Moran</w:t>
+      </w:r>
+      <w:r>
+        <w:t xml:space="preserve"> test as well as a monte-carlo simulated </w:t>
+      </w:r>
+      <w:r>
+        <w:t>Moran</w:t>
+      </w:r>
+      <w:r>
+        <w:t xml:space="preserve"> test were carried out and can be seen in</w:t>
+      </w:r>
+      <w:r>
+        <w:t xml:space="preserve"> Figure 5. A review of the corresponding P-Values of the Moran statistic for male and female populations by county were 0.119 and 0.134 respectively. Under the monte-carlo simulation framework, the P</w:t>
+      </w:r>
+      <w:r>
+        <w:noBreakHyphen/>
+        <w:t xml:space="preserve">Values dropped quite significantly for male and female populations to 0.084 and 0.104 respectively. This seems to be due to the randomization of the population distributions and shows a stronger spatial autocorrelation than the </w:t>
+      </w:r>
+      <w:proofErr w:type="spellStart"/>
+      <w:r>
+        <w:t>moran.test</w:t>
+      </w:r>
+      <w:proofErr w:type="spellEnd"/>
+      <w:r>
+        <w:t xml:space="preserve"> alone but still not enough to reject the null hypothesis of theses populations being randomly distributed.</w:t>
+      </w:r>
+    </w:p>
+    <w:p>
+      <w:pPr>
+        <w:spacing w:line="360" w:lineRule="auto"/>
+        <w:ind w:left="360"/>
+      </w:pPr>
+      <w:r>
+        <w:rPr>
+          <w:b/>
+          <w:bCs/>
+        </w:rPr>
+        <w:lastRenderedPageBreak/>
+        <w:drawing>
+          <wp:anchor distT="0" distB="0" distL="114300" distR="114300" simplePos="0" relativeHeight="251667456" behindDoc="1" locked="0" layoutInCell="1" allowOverlap="1" wp14:anchorId="0F3D5C2D" wp14:editId="4005E684">
+            <wp:simplePos x="0" y="0"/>
+            <wp:positionH relativeFrom="column">
+              <wp:posOffset>3048000</wp:posOffset>
+            </wp:positionH>
+            <wp:positionV relativeFrom="page">
+              <wp:posOffset>4381500</wp:posOffset>
+            </wp:positionV>
+            <wp:extent cx="3281045" cy="3291840"/>
+            <wp:effectExtent l="0" t="0" r="0" b="3810"/>
+            <wp:wrapTight wrapText="bothSides">
+              <wp:wrapPolygon edited="0">
+                <wp:start x="0" y="0"/>
+                <wp:lineTo x="0" y="21500"/>
+                <wp:lineTo x="21445" y="21500"/>
+                <wp:lineTo x="21445" y="0"/>
+                <wp:lineTo x="0" y="0"/>
+              </wp:wrapPolygon>
+            </wp:wrapTight>
+            <wp:docPr id="15" name="Picture 15"/>
+            <wp:cNvGraphicFramePr>
+              <a:graphicFrameLocks xmlns:a="http://schemas.openxmlformats.org/drawingml/2006/main" noChangeAspect="1"/>
+            </wp:cNvGraphicFramePr>
+            <a:graphic xmlns:a="http://schemas.openxmlformats.org/drawingml/2006/main">
+              <a:graphicData uri="http://schemas.openxmlformats.org/drawingml/2006/picture">
+                <pic:pic xmlns:pic="http://schemas.openxmlformats.org/drawingml/2006/picture">
+                  <pic:nvPicPr>
+                    <pic:cNvPr id="1" name=""/>
+                    <pic:cNvPicPr/>
+                  </pic:nvPicPr>
+                  <pic:blipFill>
+                    <a:blip r:embed="rId12">
+                      <a:extLst>
+                        <a:ext uri="{28A0092B-C50C-407E-A947-70E740481C1C}">
+                          <a14:useLocalDpi xmlns:a14="http://schemas.microsoft.com/office/drawing/2010/main" val="0"/>
+                        </a:ext>
+                      </a:extLst>
+                    </a:blip>
+                    <a:stretch>
+                      <a:fillRect/>
+                    </a:stretch>
+                  </pic:blipFill>
+                  <pic:spPr>
+                    <a:xfrm>
+                      <a:off x="0" y="0"/>
+                      <a:ext cx="3281045" cy="3291840"/>
+                    </a:xfrm>
+                    <a:prstGeom prst="rect">
+                      <a:avLst/>
+                    </a:prstGeom>
+                  </pic:spPr>
+                </pic:pic>
+              </a:graphicData>
+            </a:graphic>
+          </wp:anchor>
+        </w:drawing>
+      </w:r>
+      <w:r>
+        <w:drawing>
+          <wp:anchor distT="0" distB="0" distL="114300" distR="114300" simplePos="0" relativeHeight="251664384" behindDoc="1" locked="0" layoutInCell="1" allowOverlap="1" wp14:anchorId="79314CB0" wp14:editId="7357ED73">
+            <wp:simplePos x="0" y="0"/>
+            <wp:positionH relativeFrom="margin">
+              <wp:posOffset>3229610</wp:posOffset>
+            </wp:positionH>
+            <wp:positionV relativeFrom="margin">
+              <wp:align>top</wp:align>
+            </wp:positionV>
+            <wp:extent cx="2992973" cy="3017520"/>
+            <wp:effectExtent l="0" t="0" r="0" b="0"/>
+            <wp:wrapTight wrapText="bothSides">
+              <wp:wrapPolygon edited="0">
+                <wp:start x="0" y="0"/>
+                <wp:lineTo x="0" y="21409"/>
+                <wp:lineTo x="21449" y="21409"/>
+                <wp:lineTo x="21449" y="0"/>
+                <wp:lineTo x="0" y="0"/>
+              </wp:wrapPolygon>
+            </wp:wrapTight>
+            <wp:docPr id="10" name="Picture 10"/>
+            <wp:cNvGraphicFramePr>
+              <a:graphicFrameLocks xmlns:a="http://schemas.openxmlformats.org/drawingml/2006/main" noChangeAspect="1"/>
+            </wp:cNvGraphicFramePr>
+            <a:graphic xmlns:a="http://schemas.openxmlformats.org/drawingml/2006/main">
+              <a:graphicData uri="http://schemas.openxmlformats.org/drawingml/2006/picture">
+                <pic:pic xmlns:pic="http://schemas.openxmlformats.org/drawingml/2006/picture">
+                  <pic:nvPicPr>
+                    <pic:cNvPr id="1" name=""/>
+                    <pic:cNvPicPr/>
+                  </pic:nvPicPr>
+                  <pic:blipFill>
+                    <a:blip r:embed="rId13">
+                      <a:extLst>
+                        <a:ext uri="{28A0092B-C50C-407E-A947-70E740481C1C}">
+                          <a14:useLocalDpi xmlns:a14="http://schemas.microsoft.com/office/drawing/2010/main" val="0"/>
+                        </a:ext>
+                      </a:extLst>
+                    </a:blip>
+                    <a:stretch>
+                      <a:fillRect/>
+                    </a:stretch>
+                  </pic:blipFill>
+                  <pic:spPr>
+                    <a:xfrm>
+                      <a:off x="0" y="0"/>
+                      <a:ext cx="2992973" cy="3017520"/>
+                    </a:xfrm>
+                    <a:prstGeom prst="rect">
+                      <a:avLst/>
+                    </a:prstGeom>
+                  </pic:spPr>
+                </pic:pic>
+              </a:graphicData>
+            </a:graphic>
+            <wp14:sizeRelH relativeFrom="margin">
+              <wp14:pctWidth>0</wp14:pctWidth>
+            </wp14:sizeRelH>
+            <wp14:sizeRelV relativeFrom="margin">
+              <wp14:pctHeight>0</wp14:pctHeight>
+            </wp14:sizeRelV>
+          </wp:anchor>
+        </w:drawing>
+      </w:r>
+      <w:r>
+        <w:tab/>
+        <w:t>Moran’s I, while an interesting concept, is very limiting in that it doesn’</w:t>
+      </w:r>
+      <w:r>
+        <w:t xml:space="preserve">t give you a sense of the Moran’s I values spatially. This </w:t>
+      </w:r>
+      <w:r>
+        <w:t xml:space="preserve">is </w:t>
+      </w:r>
+      <w:r>
+        <w:t xml:space="preserve">where a local Moran’s I comes in handy. </w:t>
+      </w:r>
+      <w:r>
+        <w:t xml:space="preserve">The local Moran’s I for male and female populations can be seen in </w:t>
+      </w:r>
+      <w:r>
+        <w:fldChar w:fldCharType="begin"/>
+      </w:r>
+      <w:r>
+        <w:instrText xml:space="preserve"> REF _Ref24115849 \h </w:instrText>
+      </w:r>
+      <w:r>
+        <w:fldChar w:fldCharType="separate"/>
+      </w:r>
+      <w:r>
+        <w:t xml:space="preserve">Figure </w:t>
+      </w:r>
+      <w:r>
+        <w:rPr>
+          <w:noProof/>
+        </w:rPr>
+        <w:t>6</w:t>
+      </w:r>
+      <w:r>
+        <w:fldChar w:fldCharType="end"/>
+      </w:r>
+      <w:r>
+        <w:t xml:space="preserve">. The distributions seen in </w:t>
+      </w:r>
+      <w:r>
+        <w:fldChar w:fldCharType="begin"/>
+      </w:r>
+      <w:r>
+        <w:instrText xml:space="preserve"> REF _Ref24115849 \h </w:instrText>
+      </w:r>
+      <w:r>
+        <w:fldChar w:fldCharType="separate"/>
+      </w:r>
+      <w:r>
+        <w:t xml:space="preserve">Figure </w:t>
+      </w:r>
+      <w:r>
+        <w:rPr>
+          <w:noProof/>
+        </w:rPr>
+        <w:t>6</w:t>
+      </w:r>
+      <w:r>
+        <w:fldChar w:fldCharType="end"/>
+      </w:r>
+      <w:r>
+        <w:t>a and b are quite similar except for in the tail. There seems to be a slightly greater male population. Spatially though, the Indianapolis male population and female population both seem to be very similar to their surroundings. One particularly surprising result was in the top left portion of Indiana (Porter County), the female population’s local Moran</w:t>
+      </w:r>
+      <w:r>
+        <w:t>’s</w:t>
+      </w:r>
+      <w:r>
+        <w:t xml:space="preserve"> I is higher than that of the male population.</w:t>
+      </w:r>
+      <w:r>
+        <w:rPr>
+          <w:noProof/>
+        </w:rPr>
+        <mc:AlternateContent>
+          <mc:Choice Requires="wps">
+            <w:drawing>
+              <wp:anchor distT="0" distB="0" distL="114300" distR="114300" simplePos="0" relativeHeight="251666432" behindDoc="1" locked="0" layoutInCell="1" allowOverlap="1" wp14:anchorId="119CDACF" wp14:editId="4982F1F2">
+                <wp:simplePos x="0" y="0"/>
+                <wp:positionH relativeFrom="column">
+                  <wp:posOffset>3046730</wp:posOffset>
+                </wp:positionH>
+                <wp:positionV relativeFrom="page">
+                  <wp:posOffset>3951605</wp:posOffset>
+                </wp:positionV>
+                <wp:extent cx="3174365" cy="521335"/>
+                <wp:effectExtent l="0" t="0" r="6985" b="0"/>
+                <wp:wrapTight wrapText="bothSides">
+                  <wp:wrapPolygon edited="0">
+                    <wp:start x="0" y="0"/>
+                    <wp:lineTo x="0" y="20521"/>
+                    <wp:lineTo x="21518" y="20521"/>
+                    <wp:lineTo x="21518" y="0"/>
+                    <wp:lineTo x="0" y="0"/>
+                  </wp:wrapPolygon>
+                </wp:wrapTight>
+                <wp:docPr id="11" name="Text Box 11"/>
+                <wp:cNvGraphicFramePr/>
+                <a:graphic xmlns:a="http://schemas.openxmlformats.org/drawingml/2006/main">
+                  <a:graphicData uri="http://schemas.microsoft.com/office/word/2010/wordprocessingShape">
+                    <wps:wsp>
+                      <wps:cNvSpPr txBox="1"/>
+                      <wps:spPr>
+                        <a:xfrm>
+                          <a:off x="0" y="0"/>
+                          <a:ext cx="3174365" cy="521335"/>
+                        </a:xfrm>
+                        <a:prstGeom prst="rect">
+                          <a:avLst/>
+                        </a:prstGeom>
+                        <a:solidFill>
+                          <a:prstClr val="white"/>
+                        </a:solidFill>
+                        <a:ln>
+                          <a:noFill/>
+                        </a:ln>
+                      </wps:spPr>
+                      <wps:txbx>
+                        <w:txbxContent>
+                          <w:p>
+                            <w:pPr>
+                              <w:pStyle w:val="Caption"/>
+                              <w:rPr>
+                                <w:sz w:val="24"/>
+                                <w:szCs w:val="24"/>
+                              </w:rPr>
+                            </w:pPr>
+                            <w:r>
+                              <w:t xml:space="preserve">Figure </w:t>
+                            </w:r>
+                            <w:fldSimple w:instr=" SEQ Figure \* ARABIC ">
+                              <w:r>
+                                <w:rPr>
+                                  <w:noProof/>
+                                </w:rPr>
+                                <w:t>5</w:t>
+                              </w:r>
+                            </w:fldSimple>
+                            <w:r>
+                              <w:t>a, 5b, 5c, 5d:</w:t>
+                            </w:r>
+                            <w:r>
+                              <w:rPr>
+                                <w:i w:val="0"/>
+                              </w:rPr>
+                              <w:t xml:space="preserve"> </w:t>
+                            </w:r>
+                            <w:r>
+                              <w:rPr>
+                                <w:i w:val="0"/>
+                              </w:rPr>
+                              <w:t xml:space="preserve"> </w:t>
+                            </w:r>
+                            <w:r>
+                              <w:rPr>
+                                <w:i w:val="0"/>
+                              </w:rPr>
+                              <w:t>Row standardized Moran tests for male (A) and female (</w:t>
+                            </w:r>
+                            <w:r>
+                              <w:rPr>
+                                <w:i w:val="0"/>
+                              </w:rPr>
+                              <w:t>C)</w:t>
+                            </w:r>
+                            <w:r>
+                              <w:rPr>
+                                <w:i w:val="0"/>
+                              </w:rPr>
+                              <w:t xml:space="preserve"> populations and monte</w:t>
+                            </w:r>
+                            <w:r>
+                              <w:rPr>
+                                <w:i w:val="0"/>
+                              </w:rPr>
+                              <w:t>-</w:t>
+                            </w:r>
+                            <w:r>
+                              <w:rPr>
+                                <w:i w:val="0"/>
+                              </w:rPr>
+                              <w:t>carlo simulations for male (B) and female (D) populations.</w:t>
+                            </w:r>
+                          </w:p>
+                        </w:txbxContent>
+                      </wps:txbx>
+                      <wps:bodyPr rot="0" spcFirstLastPara="0" vertOverflow="overflow" horzOverflow="overflow" vert="horz" wrap="square" lIns="0" tIns="0" rIns="0" bIns="0" numCol="1" spcCol="0" rtlCol="0" fromWordArt="0" anchor="t" anchorCtr="0" forceAA="0" compatLnSpc="1">
+                        <a:prstTxWarp prst="textNoShape">
+                          <a:avLst/>
+                        </a:prstTxWarp>
+                        <a:spAutoFit/>
+                      </wps:bodyPr>
+                    </wps:wsp>
+                  </a:graphicData>
+                </a:graphic>
+              </wp:anchor>
+            </w:drawing>
+          </mc:Choice>
+          <mc:Fallback>
+            <w:pict>
+              <v:shape w14:anchorId="119CDACF" id="Text Box 11" o:spid="_x0000_s1028" type="#_x0000_t202" style="position:absolute;left:0;text-align:left;margin-left:239.9pt;margin-top:311.15pt;width:249.95pt;height:41.05pt;z-index:-251650048;visibility:visible;mso-wrap-style:square;mso-wrap-distance-left:9pt;mso-wrap-distance-top:0;mso-wrap-distance-right:9pt;mso-wrap-distance-bottom:0;mso-position-horizontal:absolute;mso-position-horizontal-relative:text;mso-position-vertical:absolute;mso-position-vertical-relative:page;v-text-anchor:top" o:gfxdata="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" stroked="f">
+                <v:textbox style="mso-fit-shape-to-text:t" inset="0,0,0,0">
+                  <w:txbxContent>
+                    <w:p>
+                      <w:pPr>
+                        <w:pStyle w:val="Caption"/>
+                        <w:rPr>
+                          <w:sz w:val="24"/>
+                          <w:szCs w:val="24"/>
+                        </w:rPr>
+                      </w:pPr>
+                      <w:r>
+                        <w:t xml:space="preserve">Figure </w:t>
+                      </w:r>
+                      <w:fldSimple w:instr=" SEQ Figure \* ARABIC ">
+                        <w:r>
+                          <w:rPr>
+                            <w:noProof/>
+                          </w:rPr>
+                          <w:t>5</w:t>
+                        </w:r>
+                      </w:fldSimple>
+                      <w:r>
+                        <w:t>a, 5b, 5c, 5d:</w:t>
+                      </w:r>
+                      <w:r>
+                        <w:rPr>
+                          <w:i w:val="0"/>
+                        </w:rPr>
+                        <w:t xml:space="preserve"> </w:t>
+                      </w:r>
+                      <w:r>
+                        <w:rPr>
+                          <w:i w:val="0"/>
+                        </w:rPr>
+                        <w:t xml:space="preserve"> </w:t>
+                      </w:r>
+                      <w:r>
+                        <w:rPr>
+                          <w:i w:val="0"/>
+                        </w:rPr>
+                        <w:t>Row standardized Moran tests for male (A) and female (</w:t>
+                      </w:r>
+                      <w:r>
+                        <w:rPr>
+                          <w:i w:val="0"/>
+                        </w:rPr>
+                        <w:t>C)</w:t>
+                      </w:r>
+                      <w:r>
+                        <w:rPr>
+                          <w:i w:val="0"/>
+                        </w:rPr>
+                        <w:t xml:space="preserve"> populations and monte</w:t>
+                      </w:r>
+                      <w:r>
+                        <w:rPr>
+                          <w:i w:val="0"/>
+                        </w:rPr>
+                        <w:t>-</w:t>
+                      </w:r>
+                      <w:r>
+                        <w:rPr>
+                          <w:i w:val="0"/>
+                        </w:rPr>
+                        <w:t>carlo simulations for male (B) and female (D) populations.</w:t>
+                      </w:r>
+                    </w:p>
+                  </w:txbxContent>
+                </v:textbox>
+                <w10:wrap type="tight" anchory="page"/>
+              </v:shape>
+            </w:pict>
+          </mc:Fallback>
+        </mc:AlternateContent>
       </w:r>
     </w:p>
     <w:p>
@@ -562,12 +2213,173 @@
     </w:p>
     <w:p>
       <w:pPr>
+        <w:pStyle w:val="ListParagraph"/>
         <w:snapToGrid w:val="0"/>
         <w:spacing w:line="360" w:lineRule="auto"/>
         <w:ind w:left="360"/>
-      </w:pPr>
-      <w:r>
-        <w:t>Text</w:t>
+        <w:rPr>
+          <w:b/>
+        </w:rPr>
+      </w:pPr>
+      <w:r>
+        <w:rPr>
+          <w:noProof/>
+        </w:rPr>
+        <mc:AlternateContent>
+          <mc:Choice Requires="wps">
+            <w:drawing>
+              <wp:anchor distT="0" distB="0" distL="114300" distR="114300" simplePos="0" relativeHeight="251669504" behindDoc="1" locked="0" layoutInCell="1" allowOverlap="1" wp14:anchorId="5E6BC58E" wp14:editId="6786C501">
+                <wp:simplePos x="0" y="0"/>
+                <wp:positionH relativeFrom="column">
+                  <wp:posOffset>3162300</wp:posOffset>
+                </wp:positionH>
+                <wp:positionV relativeFrom="page">
+                  <wp:posOffset>7741920</wp:posOffset>
+                </wp:positionV>
+                <wp:extent cx="3281045" cy="521335"/>
+                <wp:effectExtent l="0" t="0" r="0" b="0"/>
+                <wp:wrapTight wrapText="bothSides">
+                  <wp:wrapPolygon edited="0">
+                    <wp:start x="0" y="0"/>
+                    <wp:lineTo x="0" y="20521"/>
+                    <wp:lineTo x="21445" y="20521"/>
+                    <wp:lineTo x="21445" y="0"/>
+                    <wp:lineTo x="0" y="0"/>
+                  </wp:wrapPolygon>
+                </wp:wrapTight>
+                <wp:docPr id="16" name="Text Box 16"/>
+                <wp:cNvGraphicFramePr/>
+                <a:graphic xmlns:a="http://schemas.openxmlformats.org/drawingml/2006/main">
+                  <a:graphicData uri="http://schemas.microsoft.com/office/word/2010/wordprocessingShape">
+                    <wps:wsp>
+                      <wps:cNvSpPr txBox="1"/>
+                      <wps:spPr>
+                        <a:xfrm>
+                          <a:off x="0" y="0"/>
+                          <a:ext cx="3281045" cy="521335"/>
+                        </a:xfrm>
+                        <a:prstGeom prst="rect">
+                          <a:avLst/>
+                        </a:prstGeom>
+                        <a:solidFill>
+                          <a:prstClr val="white"/>
+                        </a:solidFill>
+                        <a:ln>
+                          <a:noFill/>
+                        </a:ln>
+                      </wps:spPr>
+                      <wps:txbx>
+                        <w:txbxContent>
+                          <w:p>
+                            <w:pPr>
+                              <w:pStyle w:val="Caption"/>
+                              <w:rPr>
+                                <w:b/>
+                                <w:bCs/>
+                                <w:sz w:val="24"/>
+                                <w:szCs w:val="24"/>
+                              </w:rPr>
+                            </w:pPr>
+                            <w:bookmarkStart w:id="7" w:name="_Ref24115849"/>
+                            <w:r>
+                              <w:t xml:space="preserve">Figure </w:t>
+                            </w:r>
+                            <w:fldSimple w:instr=" SEQ Figure \* ARABIC ">
+                              <w:r>
+                                <w:rPr>
+                                  <w:noProof/>
+                                </w:rPr>
+                                <w:t>6</w:t>
+                              </w:r>
+                            </w:fldSimple>
+                            <w:bookmarkEnd w:id="7"/>
+                            <w:r>
+                              <w:t xml:space="preserve"> </w:t>
+                            </w:r>
+                            <w:r>
+                              <w:t>a, 6b, 6c, 6d:</w:t>
+                            </w:r>
+                            <w:r>
+                              <w:rPr>
+                                <w:i w:val="0"/>
+                              </w:rPr>
+                              <w:t xml:space="preserve"> Moran’s local I spatial distribution and numerical distribution for males (A and B) as well as females (C and D).</w:t>
+                            </w:r>
+                          </w:p>
+                        </w:txbxContent>
+                      </wps:txbx>
+                      <wps:bodyPr rot="0" spcFirstLastPara="0" vertOverflow="overflow" horzOverflow="overflow" vert="horz" wrap="square" lIns="0" tIns="0" rIns="0" bIns="0" numCol="1" spcCol="0" rtlCol="0" fromWordArt="0" anchor="t" anchorCtr="0" forceAA="0" compatLnSpc="1">
+                        <a:prstTxWarp prst="textNoShape">
+                          <a:avLst/>
+                        </a:prstTxWarp>
+                        <a:spAutoFit/>
+                      </wps:bodyPr>
+                    </wps:wsp>
+                  </a:graphicData>
+                </a:graphic>
+              </wp:anchor>
+            </w:drawing>
+          </mc:Choice>
+          <mc:Fallback>
+            <w:pict>
+              <v:shape w14:anchorId="5E6BC58E" id="Text Box 16" o:spid="_x0000_s1029" type="#_x0000_t202" style="position:absolute;left:0;text-align:left;margin-left:249pt;margin-top:609.6pt;width:258.35pt;height:41.05pt;z-index:-251646976;visibility:visible;mso-wrap-style:square;mso-wrap-distance-left:9pt;mso-wrap-distance-top:0;mso-wrap-distance-right:9pt;mso-wrap-distance-bottom:0;mso-position-horizontal:absolute;mso-position-horizontal-relative:text;mso-position-vertical:absolute;mso-position-vertical-relative:page;v-text-anchor:top" o:gfxdata="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" stroked="f">
+                <v:textbox style="mso-fit-shape-to-text:t" inset="0,0,0,0">
+                  <w:txbxContent>
+                    <w:p>
+                      <w:pPr>
+                        <w:pStyle w:val="Caption"/>
+                        <w:rPr>
+                          <w:b/>
+                          <w:bCs/>
+                          <w:sz w:val="24"/>
+                          <w:szCs w:val="24"/>
+                        </w:rPr>
+                      </w:pPr>
+                      <w:bookmarkStart w:id="8" w:name="_Ref24115849"/>
+                      <w:r>
+                        <w:t xml:space="preserve">Figure </w:t>
+                      </w:r>
+                      <w:fldSimple w:instr=" SEQ Figure \* ARABIC ">
+                        <w:r>
+                          <w:rPr>
+                            <w:noProof/>
+                          </w:rPr>
+                          <w:t>6</w:t>
+                        </w:r>
+                      </w:fldSimple>
+                      <w:bookmarkEnd w:id="8"/>
+                      <w:r>
+                        <w:t xml:space="preserve"> </w:t>
+                      </w:r>
+                      <w:r>
+                        <w:t>a, 6b, 6c, 6d:</w:t>
+                      </w:r>
+                      <w:r>
+                        <w:rPr>
+                          <w:i w:val="0"/>
+                        </w:rPr>
+                        <w:t xml:space="preserve"> Moran’s local I spatial distribution and numerical distribution for males (A and B) as well as females (C and D).</w:t>
+                      </w:r>
+                    </w:p>
+                  </w:txbxContent>
+                </v:textbox>
+                <w10:wrap type="tight" anchory="page"/>
+              </v:shape>
+            </w:pict>
+          </mc:Fallback>
+        </mc:AlternateContent>
+      </w:r>
+      <w:r>
+        <w:t>Moran’s I is an interesting and useful concept for quick analysis of spatial autocorrelation but in many ways, it feels to</w:t>
+      </w:r>
+      <w:r>
+        <w:t>o</w:t>
+      </w:r>
+      <w:r>
+        <w:t xml:space="preserve"> subjective (likely due to the choice in weighting schemes). The monte-carlo simulations do feel more rigorous and perhaps more useful in forming scientific arguments.</w:t>
+      </w:r>
+      <w:r>
+        <w:t xml:space="preserve"> Though it didn’t seem to make much difference for the attributes reviewed here, boundary conditions are important and can greatly influence Moran’s I.</w:t>
       </w:r>
     </w:p>
     <w:p>
@@ -582,71 +2394,54 @@
         <w:rPr>
           <w:b/>
         </w:rPr>
-        <w:t xml:space="preserve">Acknowledgement </w:t>
+        <w:t xml:space="preserve">References </w:t>
       </w:r>
     </w:p>
     <w:p>
       <w:pPr>
         <w:snapToGrid w:val="0"/>
         <w:spacing w:line="360" w:lineRule="auto"/>
+        <w:ind w:left="360" w:hanging="360"/>
         <w:rPr>
           <w:b/>
         </w:rPr>
       </w:pPr>
-    </w:p>
-    <w:p>
-      <w:pPr>
-        <w:snapToGrid w:val="0"/>
-        <w:spacing w:line="360" w:lineRule="auto"/>
+      <w:proofErr w:type="spellStart"/>
+      <w:r>
         <w:rPr>
           <w:b/>
         </w:rPr>
-      </w:pPr>
+        <w:t>IndianaMap</w:t>
+      </w:r>
+      <w:proofErr w:type="spellEnd"/>
       <w:r>
         <w:rPr>
           <w:b/>
         </w:rPr>
-        <w:t xml:space="preserve">References </w:t>
-      </w:r>
-    </w:p>
-    <w:p>
-      <w:pPr>
-        <w:snapToGrid w:val="0"/>
-        <w:spacing w:line="360" w:lineRule="auto"/>
+        <w:t xml:space="preserve">. (n.d.). Layer Gallery. Retrieved October 22, 2019, from </w:t>
+      </w:r>
+      <w:hyperlink r:id="rId14" w:history="1">
+        <w:r>
+          <w:rPr>
+            <w:rStyle w:val="Hyperlink"/>
+            <w:b/>
+          </w:rPr>
+          <w:t>https://maps.indiana.edu/layerGallery.html?category=Census</w:t>
+        </w:r>
+      </w:hyperlink>
+      <w:r>
         <w:rPr>
           <w:b/>
         </w:rPr>
-      </w:pPr>
-    </w:p>
-    <w:p>
-      <w:pPr>
-        <w:snapToGrid w:val="0"/>
-        <w:spacing w:line="360" w:lineRule="auto"/>
-        <w:rPr>
-          <w:b/>
-        </w:rPr>
-      </w:pPr>
-    </w:p>
-    <w:p>
-      <w:pPr>
-        <w:spacing w:line="360" w:lineRule="auto"/>
-        <w:rPr>
-          <w:b/>
-          <w:bCs/>
-        </w:rPr>
-      </w:pPr>
-      <w:r>
-        <w:rPr>
-          <w:b/>
-          <w:bCs/>
-        </w:rPr>
-        <w:br w:type="page"/>
-      </w:r>
+        <w:t>.</w:t>
+      </w:r>
+      <w:bookmarkStart w:id="9" w:name="_GoBack"/>
+      <w:bookmarkEnd w:id="9"/>
     </w:p>
     <w:sectPr>
-      <w:headerReference w:type="default" r:id="rId9"/>
-      <w:footerReference w:type="even" r:id="rId10"/>
-      <w:footerReference w:type="default" r:id="rId11"/>
+      <w:headerReference w:type="default" r:id="rId15"/>
+      <w:footerReference w:type="even" r:id="rId16"/>
+      <w:footerReference w:type="default" r:id="rId17"/>
       <w:pgSz w:w="12240" w:h="15840"/>
       <w:pgMar w:top="1440" w:right="1440" w:bottom="1440" w:left="1440" w:header="720" w:footer="720" w:gutter="0"/>
       <w:pgNumType w:start="1"/>
@@ -1941,6 +3736,50 @@
     <w:lsdException w:name="Subtitle" w:qFormat="1"/>
     <w:lsdException w:name="Strong" w:qFormat="1"/>
     <w:lsdException w:name="Emphasis" w:qFormat="1"/>
+    <w:lsdException w:name="Normal Table" w:semiHidden="1" w:unhideWhenUsed="1"/>
+    <w:lsdException w:name="Table Simple 1" w:semiHidden="1" w:unhideWhenUsed="1"/>
+    <w:lsdException w:name="Table Simple 2" w:semiHidden="1" w:unhideWhenUsed="1"/>
+    <w:lsdException w:name="Table Simple 3" w:semiHidden="1" w:unhideWhenUsed="1"/>
+    <w:lsdException w:name="Table Classic 1" w:semiHidden="1" w:unhideWhenUsed="1"/>
+    <w:lsdException w:name="Table Classic 2" w:semiHidden="1" w:unhideWhenUsed="1"/>
+    <w:lsdException w:name="Table Classic 3" w:semiHidden="1" w:unhideWhenUsed="1"/>
+    <w:lsdException w:name="Table Classic 4" w:semiHidden="1" w:unhideWhenUsed="1"/>
+    <w:lsdException w:name="Table Colorful 1" w:semiHidden="1" w:unhideWhenUsed="1"/>
+    <w:lsdException w:name="Table Colorful 2" w:semiHidden="1" w:unhideWhenUsed="1"/>
+    <w:lsdException w:name="Table Colorful 3" w:semiHidden="1" w:unhideWhenUsed="1"/>
+    <w:lsdException w:name="Table Columns 1" w:semiHidden="1" w:unhideWhenUsed="1"/>
+    <w:lsdException w:name="Table Columns 2" w:semiHidden="1" w:unhideWhenUsed="1"/>
+    <w:lsdException w:name="Table Columns 3" w:semiHidden="1" w:unhideWhenUsed="1"/>
+    <w:lsdException w:name="Table Columns 4" w:semiHidden="1" w:unhideWhenUsed="1"/>
+    <w:lsdException w:name="Table Columns 5" w:semiHidden="1" w:unhideWhenUsed="1"/>
+    <w:lsdException w:name="Table Grid 1" w:semiHidden="1" w:unhideWhenUsed="1"/>
+    <w:lsdException w:name="Table Grid 2" w:semiHidden="1" w:unhideWhenUsed="1"/>
+    <w:lsdException w:name="Table Grid 3" w:semiHidden="1" w:unhideWhenUsed="1"/>
+    <w:lsdException w:name="Table Grid 4" w:semiHidden="1" w:unhideWhenUsed="1"/>
+    <w:lsdException w:name="Table Grid 5" w:semiHidden="1" w:unhideWhenUsed="1"/>
+    <w:lsdException w:name="Table Grid 6" w:semiHidden="1" w:unhideWhenUsed="1"/>
+    <w:lsdException w:name="Table Grid 7" w:semiHidden="1" w:unhideWhenUsed="1"/>
+    <w:lsdException w:name="Table Grid 8" w:semiHidden="1" w:unhideWhenUsed="1"/>
+    <w:lsdException w:name="Table List 1" w:semiHidden="1" w:unhideWhenUsed="1"/>
+    <w:lsdException w:name="Table List 2" w:semiHidden="1" w:unhideWhenUsed="1"/>
+    <w:lsdException w:name="Table List 3" w:semiHidden="1" w:unhideWhenUsed="1"/>
+    <w:lsdException w:name="Table List 4" w:semiHidden="1" w:unhideWhenUsed="1"/>
+    <w:lsdException w:name="Table List 5" w:semiHidden="1" w:unhideWhenUsed="1"/>
+    <w:lsdException w:name="Table List 6" w:semiHidden="1" w:unhideWhenUsed="1"/>
+    <w:lsdException w:name="Table List 7" w:semiHidden="1" w:unhideWhenUsed="1"/>
+    <w:lsdException w:name="Table List 8" w:semiHidden="1" w:unhideWhenUsed="1"/>
+    <w:lsdException w:name="Table 3D effects 1" w:semiHidden="1" w:unhideWhenUsed="1"/>
+    <w:lsdException w:name="Table 3D effects 2" w:semiHidden="1" w:unhideWhenUsed="1"/>
+    <w:lsdException w:name="Table 3D effects 3" w:semiHidden="1" w:unhideWhenUsed="1"/>
+    <w:lsdException w:name="Table Contemporary" w:semiHidden="1" w:unhideWhenUsed="1"/>
+    <w:lsdException w:name="Table Elegant" w:semiHidden="1" w:unhideWhenUsed="1"/>
+    <w:lsdException w:name="Table Professional" w:semiHidden="1" w:unhideWhenUsed="1"/>
+    <w:lsdException w:name="Table Subtle 1" w:semiHidden="1" w:unhideWhenUsed="1"/>
+    <w:lsdException w:name="Table Subtle 2" w:semiHidden="1" w:unhideWhenUsed="1"/>
+    <w:lsdException w:name="Table Web 1" w:semiHidden="1" w:unhideWhenUsed="1"/>
+    <w:lsdException w:name="Table Web 2" w:semiHidden="1" w:unhideWhenUsed="1"/>
+    <w:lsdException w:name="Table Web 3" w:semiHidden="1" w:unhideWhenUsed="1"/>
+    <w:lsdException w:name="Table Theme" w:semiHidden="1" w:unhideWhenUsed="1"/>
     <w:lsdException w:name="Placeholder Text" w:semiHidden="1" w:uiPriority="99"/>
     <w:lsdException w:name="No Spacing" w:uiPriority="1" w:qFormat="1"/>
     <w:lsdException w:name="Light Shading" w:uiPriority="60"/>
@@ -2171,11 +4010,15 @@
   </w:style>
   <w:style w:type="character" w:default="1" w:styleId="DefaultParagraphFont">
     <w:name w:val="Default Paragraph Font"/>
+    <w:uiPriority w:val="1"/>
     <w:semiHidden/>
+    <w:unhideWhenUsed/>
   </w:style>
   <w:style w:type="table" w:default="1" w:styleId="TableNormal">
     <w:name w:val="Normal Table"/>
+    <w:uiPriority w:val="99"/>
     <w:semiHidden/>
+    <w:unhideWhenUsed/>
     <w:tblPr>
       <w:tblInd w:w="0" w:type="dxa"/>
       <w:tblCellMar>
@@ -2188,7 +4031,9 @@
   </w:style>
   <w:style w:type="numbering" w:default="1" w:styleId="NoList">
     <w:name w:val="No List"/>
+    <w:uiPriority w:val="99"/>
     <w:semiHidden/>
+    <w:unhideWhenUsed/>
   </w:style>
   <w:style w:type="paragraph" w:styleId="Header">
     <w:name w:val="header"/>
@@ -2258,6 +4103,32 @@
       <w:sz w:val="18"/>
       <w:szCs w:val="18"/>
     </w:rPr>
+  </w:style>
+  <w:style w:type="table" w:styleId="TableGrid">
+    <w:name w:val="Table Grid"/>
+    <w:basedOn w:val="TableNormal"/>
+    <w:rsid w:val="008962F8"/>
+    <w:tblPr>
+      <w:tblBorders>
+        <w:top w:val="single" w:sz="4" w:space="0" w:color="auto"/>
+        <w:left w:val="single" w:sz="4" w:space="0" w:color="auto"/>
+        <w:bottom w:val="single" w:sz="4" w:space="0" w:color="auto"/>
+        <w:right w:val="single" w:sz="4" w:space="0" w:color="auto"/>
+        <w:insideH w:val="single" w:sz="4" w:space="0" w:color="auto"/>
+        <w:insideV w:val="single" w:sz="4" w:space="0" w:color="auto"/>
+      </w:tblBorders>
+    </w:tblPr>
+  </w:style>
+  <w:style w:type="paragraph" w:styleId="ListParagraph">
+    <w:name w:val="List Paragraph"/>
+    <w:basedOn w:val="Normal"/>
+    <w:uiPriority w:val="34"/>
+    <w:qFormat/>
+    <w:rsid w:val="00DE5662"/>
+    <w:pPr>
+      <w:ind w:left="720"/>
+      <w:contextualSpacing/>
+    </w:pPr>
   </w:style>
 </w:styles>
 </file>
@@ -2562,7 +4433,7 @@
 </file>
 
 <file path=customXml/itemProps1.xml><?xml version="1.0" encoding="utf-8"?>
-<ds:datastoreItem xmlns:ds="http://schemas.openxmlformats.org/officeDocument/2006/customXml" ds:itemID="{FDFD85EA-0B49-45F0-9770-08E90018E4F3}">
+<ds:datastoreItem xmlns:ds="http://schemas.openxmlformats.org/officeDocument/2006/customXml" ds:itemID="{64A46302-AD66-442D-B0A4-170D67DBBCE1}">
   <ds:schemaRefs>
     <ds:schemaRef ds:uri="http://schemas.openxmlformats.org/officeDocument/2006/bibliography"/>
   </ds:schemaRefs>

</xml_diff>